<commit_message>
updated mypam host sim
built further functionality. not yet complete.
</commit_message>
<xml_diff>
--- a/Vibration and Control Revision.docx
+++ b/Vibration and Control Revision.docx
@@ -351,30 +351,22 @@
           <w:u w:val="single"/>
         </w:rPr>
       </w:pPr>
+      <w:bookmarkStart w:id="3" w:name="_Hlk16758391"/>
       <w:r>
         <w:rPr>
           <w:b/>
           <w:u w:val="single"/>
         </w:rPr>
-        <w:t>Mechanical Vibrations Book</w:t>
-      </w:r>
-    </w:p>
-    <w:p>
-      <w:r>
-        <w:t>Chapters completed:</w:t>
-      </w:r>
-    </w:p>
-    <w:p>
-      <w:r>
-        <w:t xml:space="preserve">Chapter 1: fundamentals of </w:t>
-      </w:r>
-      <w:r>
-        <w:t>vibration</w:t>
-      </w:r>
-      <w:r>
-        <w:t>.</w:t>
-      </w:r>
-    </w:p>
+        <w:t>Control Tutorials for MATLAB and Simulink</w:t>
+      </w:r>
+    </w:p>
+    <w:p>
+      <w:r>
+        <w:t>Introduction: System Modelling</w:t>
+      </w:r>
+    </w:p>
+    <w:bookmarkEnd w:id="3"/>
+    <w:p/>
     <w:p/>
     <w:p>
       <w:pPr>
@@ -388,8 +380,10 @@
           <w:b/>
           <w:u w:val="single"/>
         </w:rPr>
-        <w:t>Essentials of Control Book</w:t>
-      </w:r>
+        <w:t>Mechanical Vibrations Book</w:t>
+      </w:r>
+      <w:bookmarkStart w:id="4" w:name="_GoBack"/>
+      <w:bookmarkEnd w:id="4"/>
     </w:p>
     <w:p>
       <w:r>
@@ -398,10 +392,14 @@
     </w:p>
     <w:p>
       <w:r>
-        <w:t>Closed loop systems and their models.</w:t>
-      </w:r>
-      <w:bookmarkStart w:id="3" w:name="_GoBack"/>
-      <w:bookmarkEnd w:id="3"/>
+        <w:t xml:space="preserve">Chapter 1: fundamentals of </w:t>
+      </w:r>
+      <w:r>
+        <w:t>vibration</w:t>
+      </w:r>
+      <w:r>
+        <w:t>.</w:t>
+      </w:r>
     </w:p>
     <w:p/>
     <w:p>
@@ -416,6 +414,32 @@
           <w:b/>
           <w:u w:val="single"/>
         </w:rPr>
+        <w:t>Essentials of Control Book</w:t>
+      </w:r>
+    </w:p>
+    <w:p>
+      <w:r>
+        <w:t>Chapters completed:</w:t>
+      </w:r>
+    </w:p>
+    <w:p>
+      <w:r>
+        <w:t>Closed loop systems and their models.</w:t>
+      </w:r>
+    </w:p>
+    <w:p/>
+    <w:p>
+      <w:pPr>
+        <w:rPr>
+          <w:b/>
+          <w:u w:val="single"/>
+        </w:rPr>
+      </w:pPr>
+      <w:r>
+        <w:rPr>
+          <w:b/>
+          <w:u w:val="single"/>
+        </w:rPr>
         <w:t>Maths to revise:</w:t>
       </w:r>
     </w:p>
@@ -431,6 +455,7 @@
     </w:p>
     <w:p>
       <w:r>
+        <w:lastRenderedPageBreak/>
         <w:t>Newtonian Mechanics</w:t>
       </w:r>
     </w:p>
@@ -579,7 +604,7 @@
       </w:pPr>
     </w:pPrDefault>
   </w:docDefaults>
-  <w:latentStyles w:defLockedState="0" w:defUIPriority="99" w:defSemiHidden="0" w:defUnhideWhenUsed="0" w:defQFormat="0" w:count="375">
+  <w:latentStyles w:defLockedState="0" w:defUIPriority="99" w:defSemiHidden="0" w:defUnhideWhenUsed="0" w:defQFormat="0" w:count="376">
     <w:lsdException w:name="Normal" w:uiPriority="0" w:qFormat="1"/>
     <w:lsdException w:name="heading 1" w:uiPriority="9" w:qFormat="1"/>
     <w:lsdException w:name="heading 2" w:semiHidden="1" w:uiPriority="9" w:unhideWhenUsed="1" w:qFormat="1"/>
@@ -685,7 +710,6 @@
     <w:lsdException w:name="HTML Sample" w:semiHidden="1" w:unhideWhenUsed="1"/>
     <w:lsdException w:name="HTML Typewriter" w:semiHidden="1" w:unhideWhenUsed="1"/>
     <w:lsdException w:name="HTML Variable" w:semiHidden="1" w:unhideWhenUsed="1"/>
-    <w:lsdException w:name="Normal Table" w:semiHidden="1" w:unhideWhenUsed="1"/>
     <w:lsdException w:name="annotation subject" w:semiHidden="1" w:unhideWhenUsed="1"/>
     <w:lsdException w:name="No List" w:semiHidden="1" w:unhideWhenUsed="1"/>
     <w:lsdException w:name="Outline List 1" w:semiHidden="1" w:unhideWhenUsed="1"/>
@@ -732,10 +756,8 @@
     <w:lsdException w:name="Table Subtle 2" w:semiHidden="1" w:unhideWhenUsed="1"/>
     <w:lsdException w:name="Table Web 1" w:semiHidden="1" w:unhideWhenUsed="1"/>
     <w:lsdException w:name="Table Web 2" w:semiHidden="1" w:unhideWhenUsed="1"/>
-    <w:lsdException w:name="Table Web 3" w:semiHidden="1" w:unhideWhenUsed="1"/>
     <w:lsdException w:name="Balloon Text" w:semiHidden="1" w:unhideWhenUsed="1"/>
     <w:lsdException w:name="Table Grid" w:uiPriority="39"/>
-    <w:lsdException w:name="Table Theme" w:semiHidden="1" w:unhideWhenUsed="1"/>
     <w:lsdException w:name="Placeholder Text" w:semiHidden="1"/>
     <w:lsdException w:name="No Spacing" w:uiPriority="1" w:qFormat="1"/>
     <w:lsdException w:name="Light Shading" w:uiPriority="60"/>
@@ -955,6 +977,7 @@
     <w:lsdException w:name="Smart Hyperlink" w:semiHidden="1" w:unhideWhenUsed="1"/>
     <w:lsdException w:name="Hashtag" w:semiHidden="1" w:unhideWhenUsed="1"/>
     <w:lsdException w:name="Unresolved Mention" w:semiHidden="1" w:unhideWhenUsed="1"/>
+    <w:lsdException w:name="Smart Link" w:semiHidden="1" w:unhideWhenUsed="1"/>
   </w:latentStyles>
   <w:style w:type="paragraph" w:default="1" w:styleId="Normal">
     <w:name w:val="Normal"/>
@@ -1388,7 +1411,7 @@
 </file>
 
 <file path=customXml/itemProps1.xml><?xml version="1.0" encoding="utf-8"?>
-<ds:datastoreItem xmlns:ds="http://schemas.openxmlformats.org/officeDocument/2006/customXml" ds:itemID="{AE24D509-2BC2-431F-A017-E67C1C5F5BCA}">
+<ds:datastoreItem xmlns:ds="http://schemas.openxmlformats.org/officeDocument/2006/customXml" ds:itemID="{11CD09BC-FA66-4ADE-B7DE-BE6CB0E1914B}">
   <ds:schemaRefs>
     <ds:schemaRef ds:uri="http://schemas.openxmlformats.org/officeDocument/2006/bibliography"/>
   </ds:schemaRefs>

</xml_diff>